<commit_message>
26-10 16:15 hoy se entregaaaaagit add .git add .!
</commit_message>
<xml_diff>
--- a/DER y Tablas 24-10.docx
+++ b/DER y Tablas 24-10.docx
@@ -835,34 +835,43 @@
         <w:tblLook w:val="04A0" w:firstRow="1" w:lastRow="0" w:firstColumn="1" w:lastColumn="0" w:noHBand="0" w:noVBand="1"/>
       </w:tblPr>
       <w:tblGrid>
-        <w:gridCol w:w="1980"/>
-        <w:gridCol w:w="1366"/>
-        <w:gridCol w:w="1696"/>
-        <w:gridCol w:w="1695"/>
-        <w:gridCol w:w="1757"/>
+        <w:gridCol w:w="1418"/>
+        <w:gridCol w:w="879"/>
+        <w:gridCol w:w="1542"/>
+        <w:gridCol w:w="1535"/>
+        <w:gridCol w:w="1654"/>
+        <w:gridCol w:w="1466"/>
       </w:tblGrid>
       <w:tr>
         <w:tc>
           <w:tcPr>
-            <w:tcW w:w="1980" w:type="dxa"/>
-          </w:tcPr>
-          <w:p>
-            <w:pPr>
-              <w:rPr>
-                <w:lang w:val="en-US"/>
-              </w:rPr>
-            </w:pPr>
-            <w:r>
-              <w:rPr>
-                <w:lang w:val="en-US"/>
-              </w:rPr>
-              <w:t>numeroLegajo (PK)</w:t>
-            </w:r>
-          </w:p>
-        </w:tc>
-        <w:tc>
-          <w:tcPr>
-            <w:tcW w:w="1366" w:type="dxa"/>
+            <w:tcW w:w="1655" w:type="dxa"/>
+          </w:tcPr>
+          <w:p>
+            <w:pPr>
+              <w:rPr>
+                <w:lang w:val="en-US"/>
+              </w:rPr>
+            </w:pPr>
+            <w:proofErr w:type="spellStart"/>
+            <w:r>
+              <w:rPr>
+                <w:lang w:val="en-US"/>
+              </w:rPr>
+              <w:t>numeroLegajo</w:t>
+            </w:r>
+            <w:proofErr w:type="spellEnd"/>
+            <w:r>
+              <w:rPr>
+                <w:lang w:val="en-US"/>
+              </w:rPr>
+              <w:t xml:space="preserve"> (PK)</w:t>
+            </w:r>
+          </w:p>
+        </w:tc>
+        <w:tc>
+          <w:tcPr>
+            <w:tcW w:w="1066" w:type="dxa"/>
           </w:tcPr>
           <w:p>
             <w:pPr>
@@ -880,7 +889,7 @@
         </w:tc>
         <w:tc>
           <w:tcPr>
-            <w:tcW w:w="1696" w:type="dxa"/>
+            <w:tcW w:w="1656" w:type="dxa"/>
           </w:tcPr>
           <w:p>
             <w:pPr>
@@ -898,7 +907,7 @@
         </w:tc>
         <w:tc>
           <w:tcPr>
-            <w:tcW w:w="1695" w:type="dxa"/>
+            <w:tcW w:w="1650" w:type="dxa"/>
           </w:tcPr>
           <w:p>
             <w:pPr>
@@ -928,7 +937,49 @@
               <w:rPr>
                 <w:lang w:val="en-US"/>
               </w:rPr>
-              <w:t>descripcionCargo</w:t>
+              <w:t>descripcionCarg</w:t>
+            </w:r>
+            <w:bookmarkStart w:id="0" w:name="_GoBack"/>
+            <w:bookmarkEnd w:id="0"/>
+            <w:r>
+              <w:rPr>
+                <w:lang w:val="en-US"/>
+              </w:rPr>
+              <w:t>o</w:t>
+            </w:r>
+          </w:p>
+        </w:tc>
+        <w:tc>
+          <w:tcPr>
+            <w:tcW w:w="710" w:type="dxa"/>
+          </w:tcPr>
+          <w:p>
+            <w:pPr>
+              <w:rPr>
+                <w:lang w:val="en-US"/>
+              </w:rPr>
+            </w:pPr>
+            <w:proofErr w:type="spellStart"/>
+            <w:proofErr w:type="gramStart"/>
+            <w:r>
+              <w:rPr>
+                <w:lang w:val="en-US"/>
+              </w:rPr>
+              <w:t>nombreGrupo</w:t>
+            </w:r>
+            <w:proofErr w:type="spellEnd"/>
+            <w:r>
+              <w:rPr>
+                <w:lang w:val="en-US"/>
+              </w:rPr>
+              <w:t>( PK</w:t>
+            </w:r>
+            <w:proofErr w:type="gramEnd"/>
+            <w:r>
+              <w:rPr>
+                <w:lang w:val="en-US"/>
+              </w:rPr>
+              <w:t>)</w:t>
             </w:r>
           </w:p>
         </w:tc>
@@ -936,43 +987,43 @@
       <w:tr>
         <w:tc>
           <w:tcPr>
-            <w:tcW w:w="1980" w:type="dxa"/>
-          </w:tcPr>
-          <w:p>
-            <w:pPr>
-              <w:rPr>
-                <w:lang w:val="en-US"/>
-              </w:rPr>
-            </w:pPr>
-          </w:p>
-        </w:tc>
-        <w:tc>
-          <w:tcPr>
-            <w:tcW w:w="1366" w:type="dxa"/>
-          </w:tcPr>
-          <w:p>
-            <w:pPr>
-              <w:rPr>
-                <w:lang w:val="en-US"/>
-              </w:rPr>
-            </w:pPr>
-          </w:p>
-        </w:tc>
-        <w:tc>
-          <w:tcPr>
-            <w:tcW w:w="1696" w:type="dxa"/>
-          </w:tcPr>
-          <w:p>
-            <w:pPr>
-              <w:rPr>
-                <w:lang w:val="en-US"/>
-              </w:rPr>
-            </w:pPr>
-          </w:p>
-        </w:tc>
-        <w:tc>
-          <w:tcPr>
-            <w:tcW w:w="1695" w:type="dxa"/>
+            <w:tcW w:w="1655" w:type="dxa"/>
+          </w:tcPr>
+          <w:p>
+            <w:pPr>
+              <w:rPr>
+                <w:lang w:val="en-US"/>
+              </w:rPr>
+            </w:pPr>
+          </w:p>
+        </w:tc>
+        <w:tc>
+          <w:tcPr>
+            <w:tcW w:w="1066" w:type="dxa"/>
+          </w:tcPr>
+          <w:p>
+            <w:pPr>
+              <w:rPr>
+                <w:lang w:val="en-US"/>
+              </w:rPr>
+            </w:pPr>
+          </w:p>
+        </w:tc>
+        <w:tc>
+          <w:tcPr>
+            <w:tcW w:w="1656" w:type="dxa"/>
+          </w:tcPr>
+          <w:p>
+            <w:pPr>
+              <w:rPr>
+                <w:lang w:val="en-US"/>
+              </w:rPr>
+            </w:pPr>
+          </w:p>
+        </w:tc>
+        <w:tc>
+          <w:tcPr>
+            <w:tcW w:w="1650" w:type="dxa"/>
           </w:tcPr>
           <w:p>
             <w:pPr>
@@ -985,6 +1036,18 @@
         <w:tc>
           <w:tcPr>
             <w:tcW w:w="1757" w:type="dxa"/>
+          </w:tcPr>
+          <w:p>
+            <w:pPr>
+              <w:rPr>
+                <w:lang w:val="en-US"/>
+              </w:rPr>
+            </w:pPr>
+          </w:p>
+        </w:tc>
+        <w:tc>
+          <w:tcPr>
+            <w:tcW w:w="710" w:type="dxa"/>
           </w:tcPr>
           <w:p>
             <w:pPr>
@@ -1754,7 +1817,6 @@
           <w:b/>
           <w:lang w:val="en-US"/>
         </w:rPr>
-        <w:lastRenderedPageBreak/>
         <w:t>GRUPO_DE_RESOLUCION</w:t>
       </w:r>
     </w:p>
@@ -1872,8 +1934,6 @@
               </w:rPr>
               <w:t>numeroTicket</w:t>
             </w:r>
-            <w:bookmarkStart w:id="0" w:name="_GoBack"/>
-            <w:bookmarkEnd w:id="0"/>
             <w:r>
               <w:rPr>
                 <w:lang w:val="en-US"/>

</xml_diff>